<commit_message>
feat: update state to react hook form
</commit_message>
<xml_diff>
--- a/Unidad_2/Guia.docx
+++ b/Unidad_2/Guia.docx
@@ -37,8 +37,16 @@
         <w:rPr>
           <w:lang w:val="es-EC"/>
         </w:rPr>
-        <w:t>Estilos y Event Handlers</w:t>
-      </w:r>
+        <w:t xml:space="preserve">Estilos y Event </w:t>
+      </w:r>
+      <w:proofErr w:type="spellStart"/>
+      <w:r>
+        <w:rPr>
+          <w:lang w:val="es-EC"/>
+        </w:rPr>
+        <w:t>Handlers</w:t>
+      </w:r>
+      <w:proofErr w:type="spellEnd"/>
     </w:p>
     <w:p>
       <w:pPr>
@@ -88,7 +96,21 @@
         <w:rPr>
           <w:lang w:val="es-EC"/>
         </w:rPr>
-        <w:t xml:space="preserve">Para ello existen librerías que nos pueden ayudar simplemente usar su conjunto de reglas precargadas o facilitar la definición de estilos, como es el caso de styled-componentes y Tailwind. Este </w:t>
+        <w:t xml:space="preserve">Para ello existen librerías que nos pueden ayudar simplemente usar su conjunto de reglas precargadas o facilitar la definición de estilos, como es el caso de </w:t>
+      </w:r>
+      <w:proofErr w:type="spellStart"/>
+      <w:r>
+        <w:rPr>
+          <w:lang w:val="es-EC"/>
+        </w:rPr>
+        <w:t>styled</w:t>
+      </w:r>
+      <w:proofErr w:type="spellEnd"/>
+      <w:r>
+        <w:rPr>
+          <w:lang w:val="es-EC"/>
+        </w:rPr>
+        <w:t xml:space="preserve">-componentes y Tailwind. Este </w:t>
       </w:r>
       <w:r>
         <w:rPr>
@@ -165,6 +187,7 @@
         </w:rPr>
         <w:br w:type="page"/>
       </w:r>
+      <w:proofErr w:type="spellStart"/>
       <w:r>
         <w:rPr>
           <w:lang w:val="es-EC"/>
@@ -172,6 +195,7 @@
         <w:lastRenderedPageBreak/>
         <w:t>Flexbox</w:t>
       </w:r>
+      <w:proofErr w:type="spellEnd"/>
     </w:p>
     <w:p>
       <w:pPr>
@@ -223,7 +247,93 @@
         <w:rPr>
           <w:lang w:val="es-EC"/>
         </w:rPr>
-        <w:t xml:space="preserve"> que es donde se puede demostrar como justify-content funciona en base al primary-axis y el align-items en el cross-axis. Explicar que por defecto flex-direcction es row pero se puede cambiar a columna.</w:t>
+        <w:t xml:space="preserve"> que es donde se puede demostrar como </w:t>
+      </w:r>
+      <w:proofErr w:type="spellStart"/>
+      <w:r>
+        <w:rPr>
+          <w:lang w:val="es-EC"/>
+        </w:rPr>
+        <w:t>justify-content</w:t>
+      </w:r>
+      <w:proofErr w:type="spellEnd"/>
+      <w:r>
+        <w:rPr>
+          <w:lang w:val="es-EC"/>
+        </w:rPr>
+        <w:t xml:space="preserve"> funciona en base al </w:t>
+      </w:r>
+      <w:proofErr w:type="spellStart"/>
+      <w:r>
+        <w:rPr>
+          <w:lang w:val="es-EC"/>
+        </w:rPr>
+        <w:t>primary</w:t>
+      </w:r>
+      <w:proofErr w:type="spellEnd"/>
+      <w:r>
+        <w:rPr>
+          <w:lang w:val="es-EC"/>
+        </w:rPr>
+        <w:t xml:space="preserve">-axis y el </w:t>
+      </w:r>
+      <w:proofErr w:type="spellStart"/>
+      <w:r>
+        <w:rPr>
+          <w:lang w:val="es-EC"/>
+        </w:rPr>
+        <w:t>align-items</w:t>
+      </w:r>
+      <w:proofErr w:type="spellEnd"/>
+      <w:r>
+        <w:rPr>
+          <w:lang w:val="es-EC"/>
+        </w:rPr>
+        <w:t xml:space="preserve"> en el </w:t>
+      </w:r>
+      <w:proofErr w:type="spellStart"/>
+      <w:r>
+        <w:rPr>
+          <w:lang w:val="es-EC"/>
+        </w:rPr>
+        <w:t>cross</w:t>
+      </w:r>
+      <w:proofErr w:type="spellEnd"/>
+      <w:r>
+        <w:rPr>
+          <w:lang w:val="es-EC"/>
+        </w:rPr>
+        <w:t xml:space="preserve">-axis. Explicar que por defecto </w:t>
+      </w:r>
+      <w:proofErr w:type="spellStart"/>
+      <w:r>
+        <w:rPr>
+          <w:lang w:val="es-EC"/>
+        </w:rPr>
+        <w:t>flex-direcction</w:t>
+      </w:r>
+      <w:proofErr w:type="spellEnd"/>
+      <w:r>
+        <w:rPr>
+          <w:lang w:val="es-EC"/>
+        </w:rPr>
+        <w:t xml:space="preserve"> es </w:t>
+      </w:r>
+      <w:proofErr w:type="spellStart"/>
+      <w:proofErr w:type="gramStart"/>
+      <w:r>
+        <w:rPr>
+          <w:lang w:val="es-EC"/>
+        </w:rPr>
+        <w:t>row</w:t>
+      </w:r>
+      <w:proofErr w:type="spellEnd"/>
+      <w:proofErr w:type="gramEnd"/>
+      <w:r>
+        <w:rPr>
+          <w:lang w:val="es-EC"/>
+        </w:rPr>
+        <w:t xml:space="preserve"> pero se puede cambiar a columna.</w:t>
       </w:r>
     </w:p>
     <w:p>
@@ -243,13 +353,34 @@
     <w:p>
       <w:pPr>
         <w:pStyle w:val="Slide"/>
+        <w:tabs>
+          <w:tab w:val="left" w:pos="1560"/>
+        </w:tabs>
       </w:pPr>
       <w:r>
         <w:t xml:space="preserve">Slide </w:t>
       </w:r>
       <w:r>
-        <w:t>4 - 5</w:t>
-      </w:r>
+        <w:t xml:space="preserve">4 </w:t>
+      </w:r>
+      <w:r>
+        <w:t>–</w:t>
+      </w:r>
+      <w:r>
+        <w:t xml:space="preserve"> 5</w:t>
+      </w:r>
+    </w:p>
+    <w:p>
+      <w:pPr>
+        <w:pStyle w:val="Slide"/>
+        <w:tabs>
+          <w:tab w:val="left" w:pos="1560"/>
+        </w:tabs>
+        <w:rPr>
+          <w:i w:val="0"/>
+          <w:iCs/>
+        </w:rPr>
+      </w:pPr>
     </w:p>
     <w:p>
       <w:pPr>
@@ -320,6 +451,92 @@
         <w:rPr>
           <w:lang w:val="es-EC"/>
         </w:rPr>
+        <w:t>E</w:t>
+      </w:r>
+      <w:r>
+        <w:rPr>
+          <w:lang w:val="es-EC"/>
+        </w:rPr>
+        <w:t>l entorno del desarrollo web es mu</w:t>
+      </w:r>
+      <w:r>
+        <w:rPr>
+          <w:lang w:val="es-EC"/>
+        </w:rPr>
+        <w:t>y</w:t>
+      </w:r>
+      <w:r>
+        <w:rPr>
+          <w:lang w:val="es-EC"/>
+        </w:rPr>
+        <w:t xml:space="preserve"> frenético. Suele salir nuevas librerías, incluso, nuevas versiones de las que ya conocemos y pueden cambiar mucho, </w:t>
+      </w:r>
+      <w:r>
+        <w:rPr>
+          <w:lang w:val="es-EC"/>
+        </w:rPr>
+        <w:t>u</w:t>
+      </w:r>
+      <w:r>
+        <w:rPr>
+          <w:lang w:val="es-EC"/>
+        </w:rPr>
+        <w:t xml:space="preserve"> ofrecer otro enfoque para realizar “lo mismo”. Es imposible quizás poder implementarlo y probarlo al 100% todo, sin embargo, lo que </w:t>
+      </w:r>
+      <w:r>
+        <w:rPr>
+          <w:lang w:val="es-EC"/>
+        </w:rPr>
+        <w:t>sí</w:t>
+      </w:r>
+      <w:r>
+        <w:rPr>
+          <w:lang w:val="es-EC"/>
+        </w:rPr>
+        <w:t xml:space="preserve"> es importante es estar consiente de estas opciones emergentes y leer su documentación como mínimo. Entender su funcionamiento, detectar sus fortalezas y debilidades para saber </w:t>
+      </w:r>
+      <w:r>
+        <w:rPr>
+          <w:lang w:val="es-EC"/>
+        </w:rPr>
+        <w:t>cuándo</w:t>
+      </w:r>
+      <w:r>
+        <w:rPr>
+          <w:lang w:val="es-EC"/>
+        </w:rPr>
+        <w:t xml:space="preserve"> optar por una o no.</w:t>
+      </w:r>
+      <w:r>
+        <w:rPr>
+          <w:lang w:val="es-EC"/>
+        </w:rPr>
+        <w:t xml:space="preserve"> </w:t>
+      </w:r>
+      <w:r>
+        <w:rPr>
+          <w:lang w:val="es-EC"/>
+        </w:rPr>
+        <w:t>Generalmente todo depende de la combinación de la complejidad y tamaño del equipo de trabajo.</w:t>
+      </w:r>
+    </w:p>
+    <w:p>
+      <w:pPr>
+        <w:rPr>
+          <w:lang w:val="es-EC"/>
+        </w:rPr>
+      </w:pPr>
+    </w:p>
+    <w:p>
+      <w:pPr>
+        <w:rPr>
+          <w:lang w:val="es-EC"/>
+        </w:rPr>
+      </w:pPr>
+      <w:r>
+        <w:rPr>
+          <w:lang w:val="es-EC"/>
+        </w:rPr>
         <w:t xml:space="preserve">Así como existen muchísimas propiedades CSS y algunas específicas para cada elemento HTML, existen muchísimas clases de Tailwind que se corresponden a cada propiedad directa en CSS. No es necesario aprenderlas de memoria cada una de ellas, pero si es recomendable tener la noción de </w:t>
       </w:r>
       <w:r>
@@ -345,6 +562,7 @@
         <w:rPr>
           <w:lang w:val="es-EC"/>
         </w:rPr>
+        <w:lastRenderedPageBreak/>
         <w:t xml:space="preserve">Para saber </w:t>
       </w:r>
       <w:r>
@@ -386,33 +604,33 @@
         <w:rPr>
           <w:lang w:val="es-EC"/>
         </w:rPr>
-        <w:t>Por ser la primera vez que se usa Tailwind, se puede hacer una guía de al menos como modificar el componente App.tsx para que el componente UserProfile se centre vertical y horizontalmente.</w:t>
-      </w:r>
-    </w:p>
-    <w:p>
-      <w:pPr>
-        <w:rPr>
-          <w:lang w:val="es-EC"/>
-        </w:rPr>
-      </w:pPr>
-      <w:r>
-        <w:rPr>
-          <w:lang w:val="es-EC"/>
-        </w:rPr>
-        <w:br w:type="page"/>
-      </w:r>
-    </w:p>
-    <w:p>
-      <w:pPr>
-        <w:rPr>
-          <w:lang w:val="es-EC"/>
-        </w:rPr>
-      </w:pPr>
-      <w:r>
-        <w:rPr>
-          <w:lang w:val="es-EC"/>
-        </w:rPr>
-        <w:lastRenderedPageBreak/>
+        <w:t xml:space="preserve">Por ser la primera vez que se usa Tailwind, se puede hacer una guía de al menos como modificar el componente </w:t>
+      </w:r>
+      <w:proofErr w:type="spellStart"/>
+      <w:r>
+        <w:rPr>
+          <w:lang w:val="es-EC"/>
+        </w:rPr>
+        <w:t>App.tsx</w:t>
+      </w:r>
+      <w:proofErr w:type="spellEnd"/>
+      <w:r>
+        <w:rPr>
+          <w:lang w:val="es-EC"/>
+        </w:rPr>
+        <w:t xml:space="preserve"> para que el componente UserProfile se centre vertical y horizontalmente.</w:t>
+      </w:r>
+    </w:p>
+    <w:p>
+      <w:pPr>
+        <w:rPr>
+          <w:lang w:val="es-EC"/>
+        </w:rPr>
+      </w:pPr>
+      <w:r>
+        <w:rPr>
+          <w:lang w:val="es-EC"/>
+        </w:rPr>
         <w:t>Para la práctica debemos estilizar nuestro proyecto actual para que luzca lo más similar a lo que tenemos como objetivo. Algunos requisitos son:</w:t>
       </w:r>
     </w:p>
@@ -517,8 +735,16 @@
         <w:rPr>
           <w:lang w:val="es-EC"/>
         </w:rPr>
-        <w:t>Event Handlers</w:t>
-      </w:r>
+        <w:t xml:space="preserve">Event </w:t>
+      </w:r>
+      <w:proofErr w:type="spellStart"/>
+      <w:r>
+        <w:rPr>
+          <w:lang w:val="es-EC"/>
+        </w:rPr>
+        <w:t>Handlers</w:t>
+      </w:r>
+      <w:proofErr w:type="spellEnd"/>
     </w:p>
     <w:p>
       <w:pPr>
@@ -541,20 +767,48 @@
         <w:rPr>
           <w:lang w:val="es-EC"/>
         </w:rPr>
-        <w:t>Los manejadores de eventos en JSX son propiedades que reciben una función. Algunos de estas propiedades pueden enviar parámetros a la función que declaramos, como es el caso de los eventos “onChange”, el cual recibe un evento que contiene el nuevo valor que ha cambiado en el elemento HTML.</w:t>
-      </w:r>
-    </w:p>
-    <w:p>
-      <w:pPr>
-        <w:rPr>
-          <w:lang w:val="es-EC"/>
-        </w:rPr>
-      </w:pPr>
-      <w:r>
-        <w:rPr>
-          <w:lang w:val="es-EC"/>
-        </w:rPr>
-        <w:t xml:space="preserve">Recordemos que los props pueden además de valores primitivos, JSON y Clases también pueden recibir funciones, por lo que un componente puede declarar que puede recibir un prop de tipo función que luego hará uso como evento handler en alguno </w:t>
+        <w:t>Los manejadores de eventos en JSX son propiedades que reciben una función. Algunos de estas propiedades pueden enviar parámetros a la función que declaramos, como es el caso de los eventos “</w:t>
+      </w:r>
+      <w:proofErr w:type="spellStart"/>
+      <w:r>
+        <w:rPr>
+          <w:lang w:val="es-EC"/>
+        </w:rPr>
+        <w:t>onChange</w:t>
+      </w:r>
+      <w:proofErr w:type="spellEnd"/>
+      <w:r>
+        <w:rPr>
+          <w:lang w:val="es-EC"/>
+        </w:rPr>
+        <w:t>”, el cual recibe un evento que contiene el nuevo valor que ha cambiado en el elemento HTML.</w:t>
+      </w:r>
+    </w:p>
+    <w:p>
+      <w:pPr>
+        <w:rPr>
+          <w:lang w:val="es-EC"/>
+        </w:rPr>
+      </w:pPr>
+      <w:r>
+        <w:rPr>
+          <w:lang w:val="es-EC"/>
+        </w:rPr>
+        <w:t xml:space="preserve">Recordemos que los props pueden además de valores primitivos, JSON y Clases también pueden recibir funciones, por lo que un componente puede declarar que puede recibir un prop de tipo función que luego hará uso como evento </w:t>
+      </w:r>
+      <w:proofErr w:type="spellStart"/>
+      <w:r>
+        <w:rPr>
+          <w:lang w:val="es-EC"/>
+        </w:rPr>
+        <w:t>handler</w:t>
+      </w:r>
+      <w:proofErr w:type="spellEnd"/>
+      <w:r>
+        <w:rPr>
+          <w:lang w:val="es-EC"/>
+        </w:rPr>
+        <w:t xml:space="preserve"> en alguno </w:t>
       </w:r>
       <w:r>
         <w:rPr>
@@ -579,7 +833,49 @@
         <w:rPr>
           <w:lang w:val="es-EC"/>
         </w:rPr>
-        <w:t>Hay que tener en consideración que lo que se debe enviar en el prop de evento handler es una función anónima o la referencia de una función, pero no la invocación de la función, de ser ese el caso la lógica se ejecutará cuando el componente se renderice y no cuando el evento se ha disparado, ya sea un “onClick”, “onChange”, etc.</w:t>
+        <w:t xml:space="preserve">Hay que tener en consideración que lo que se debe enviar en el prop de evento </w:t>
+      </w:r>
+      <w:proofErr w:type="spellStart"/>
+      <w:r>
+        <w:rPr>
+          <w:lang w:val="es-EC"/>
+        </w:rPr>
+        <w:t>handler</w:t>
+      </w:r>
+      <w:proofErr w:type="spellEnd"/>
+      <w:r>
+        <w:rPr>
+          <w:lang w:val="es-EC"/>
+        </w:rPr>
+        <w:t xml:space="preserve"> es una función anónima o la referencia de una función, pero no la invocación de la función, de ser ese el caso la lógica se ejecutará cuando el componente se renderice y no cuando el evento se ha disparado, ya sea un “</w:t>
+      </w:r>
+      <w:proofErr w:type="spellStart"/>
+      <w:r>
+        <w:rPr>
+          <w:lang w:val="es-EC"/>
+        </w:rPr>
+        <w:t>onClick</w:t>
+      </w:r>
+      <w:proofErr w:type="spellEnd"/>
+      <w:r>
+        <w:rPr>
+          <w:lang w:val="es-EC"/>
+        </w:rPr>
+        <w:t>”, “</w:t>
+      </w:r>
+      <w:proofErr w:type="spellStart"/>
+      <w:r>
+        <w:rPr>
+          <w:lang w:val="es-EC"/>
+        </w:rPr>
+        <w:t>onChange</w:t>
+      </w:r>
+      <w:proofErr w:type="spellEnd"/>
+      <w:r>
+        <w:rPr>
+          <w:lang w:val="es-EC"/>
+        </w:rPr>
+        <w:t>”, etc.</w:t>
       </w:r>
     </w:p>
     <w:p>
@@ -596,8 +892,16 @@
         <w:rPr>
           <w:lang w:val="es-EC"/>
         </w:rPr>
-        <w:t>Práctica Event Handlers</w:t>
-      </w:r>
+        <w:t xml:space="preserve">Práctica Event </w:t>
+      </w:r>
+      <w:proofErr w:type="spellStart"/>
+      <w:r>
+        <w:rPr>
+          <w:lang w:val="es-EC"/>
+        </w:rPr>
+        <w:t>Handlers</w:t>
+      </w:r>
+      <w:proofErr w:type="spellEnd"/>
     </w:p>
     <w:p>
       <w:pPr>
@@ -620,6 +924,7 @@
         <w:rPr>
           <w:lang w:val="es-EC"/>
         </w:rPr>
+        <w:lastRenderedPageBreak/>
         <w:t>Agregar un botón debajo del componente que tenga como texto “Copiar datos”, al dar clic este debe copiar en el portapapeles los datos del usuario en texto plano y mostrar una alerta en el navegador indicando que los datos han sido copiados exitosamente.</w:t>
       </w:r>
     </w:p>
@@ -2478,6 +2783,14 @@
 </file>
 
 <file path=customXml/item1.xml><?xml version="1.0" encoding="utf-8"?>
+<p:properties xmlns:p="http://schemas.microsoft.com/office/2006/metadata/properties" xmlns:xsi="http://www.w3.org/2001/XMLSchema-instance" xmlns:pc="http://schemas.microsoft.com/office/infopath/2007/PartnerControls">
+  <documentManagement>
+    <_activity xmlns="98b3f1ad-107c-497c-bb15-64aaebc89f52" xsi:nil="true"/>
+  </documentManagement>
+</p:properties>
+</file>
+
+<file path=customXml/item2.xml><?xml version="1.0" encoding="utf-8"?>
 <ct:contentTypeSchema xmlns:ct="http://schemas.microsoft.com/office/2006/metadata/contentType" xmlns:ma="http://schemas.microsoft.com/office/2006/metadata/properties/metaAttributes" ct:_="" ma:_="" ma:contentTypeName="Documento" ma:contentTypeID="0x0101000ABC46EDA268834388609BD5B286F917" ma:contentTypeVersion="17" ma:contentTypeDescription="Crear nuevo documento." ma:contentTypeScope="" ma:versionID="b8ef759d716670bba47381dcbb7cab08">
   <xsd:schema xmlns:xsd="http://www.w3.org/2001/XMLSchema" xmlns:xs="http://www.w3.org/2001/XMLSchema" xmlns:p="http://schemas.microsoft.com/office/2006/metadata/properties" xmlns:ns3="98b3f1ad-107c-497c-bb15-64aaebc89f52" xmlns:ns4="a0690ee9-4047-4223-84b2-6b02f926f5d8" targetNamespace="http://schemas.microsoft.com/office/2006/metadata/properties" ma:root="true" ma:fieldsID="f0548e293e02a81e2d97140f47270d75" ns3:_="" ns4:_="">
     <xsd:import namespace="98b3f1ad-107c-497c-bb15-64aaebc89f52"/>
@@ -2724,14 +3037,6 @@
 </ct:contentTypeSchema>
 </file>
 
-<file path=customXml/item2.xml><?xml version="1.0" encoding="utf-8"?>
-<p:properties xmlns:p="http://schemas.microsoft.com/office/2006/metadata/properties" xmlns:xsi="http://www.w3.org/2001/XMLSchema-instance" xmlns:pc="http://schemas.microsoft.com/office/infopath/2007/PartnerControls">
-  <documentManagement>
-    <_activity xmlns="98b3f1ad-107c-497c-bb15-64aaebc89f52" xsi:nil="true"/>
-  </documentManagement>
-</p:properties>
-</file>
-
 <file path=customXml/item3.xml><?xml version="1.0" encoding="utf-8"?>
 <?mso-contentType ?>
 <FormTemplates xmlns="http://schemas.microsoft.com/sharepoint/v3/contenttype/forms">
@@ -2742,6 +3047,16 @@
 </file>
 
 <file path=customXml/itemProps1.xml><?xml version="1.0" encoding="utf-8"?>
+<ds:datastoreItem xmlns:ds="http://schemas.openxmlformats.org/officeDocument/2006/customXml" ds:itemID="{1A62B62A-6829-43EA-BA4A-C7555935955E}">
+  <ds:schemaRefs>
+    <ds:schemaRef ds:uri="http://schemas.microsoft.com/office/2006/metadata/properties"/>
+    <ds:schemaRef ds:uri="http://schemas.microsoft.com/office/infopath/2007/PartnerControls"/>
+    <ds:schemaRef ds:uri="98b3f1ad-107c-497c-bb15-64aaebc89f52"/>
+  </ds:schemaRefs>
+</ds:datastoreItem>
+</file>
+
+<file path=customXml/itemProps2.xml><?xml version="1.0" encoding="utf-8"?>
 <ds:datastoreItem xmlns:ds="http://schemas.openxmlformats.org/officeDocument/2006/customXml" ds:itemID="{36DE4FEC-864C-4CE9-A6A3-4C698DBCCE1B}">
   <ds:schemaRefs>
     <ds:schemaRef ds:uri="http://schemas.microsoft.com/office/2006/metadata/contentType"/>
@@ -2760,16 +3075,6 @@
 </ds:datastoreItem>
 </file>
 
-<file path=customXml/itemProps2.xml><?xml version="1.0" encoding="utf-8"?>
-<ds:datastoreItem xmlns:ds="http://schemas.openxmlformats.org/officeDocument/2006/customXml" ds:itemID="{1A62B62A-6829-43EA-BA4A-C7555935955E}">
-  <ds:schemaRefs>
-    <ds:schemaRef ds:uri="http://schemas.microsoft.com/office/2006/metadata/properties"/>
-    <ds:schemaRef ds:uri="http://schemas.microsoft.com/office/infopath/2007/PartnerControls"/>
-    <ds:schemaRef ds:uri="98b3f1ad-107c-497c-bb15-64aaebc89f52"/>
-  </ds:schemaRefs>
-</ds:datastoreItem>
-</file>
-
 <file path=customXml/itemProps3.xml><?xml version="1.0" encoding="utf-8"?>
 <ds:datastoreItem xmlns:ds="http://schemas.openxmlformats.org/officeDocument/2006/customXml" ds:itemID="{4D7E8EF9-EC78-4755-A440-C4783DEAF1FB}">
   <ds:schemaRefs>

</xml_diff>